<commit_message>
(added ERD and Schema for EmployeeDB)
</commit_message>
<xml_diff>
--- a/EmployeeDB_Schema.docx
+++ b/EmployeeDB_Schema.docx
@@ -293,7 +293,7 @@
     </w:p>
     <w:p>
       <w:r>
-        <w:t>salary int pk</w:t>
+        <w:t xml:space="preserve">salary int </w:t>
       </w:r>
     </w:p>
     <w:p>
@@ -352,7 +352,7 @@
     </w:p>
     <w:p>
       <w:r>
-        <w:t xml:space="preserve">title varchar pk </w:t>
+        <w:t>title varchar</w:t>
       </w:r>
     </w:p>
     <w:p>
@@ -375,7 +375,6 @@
         <w:t xml:space="preserve"> date</w:t>
       </w:r>
     </w:p>
-    <w:p/>
     <w:sectPr>
       <w:pgSz w:w="12240" w:h="15840"/>
       <w:pgMar w:top="1440" w:right="1440" w:bottom="1440" w:left="1440" w:header="720" w:footer="720" w:gutter="0"/>

</xml_diff>